<commit_message>
added info on how to credit the electric bicycle free icon creator.
</commit_message>
<xml_diff>
--- a/igme230-project4-proposal.docx
+++ b/igme230-project4-proposal.docx
@@ -3,24 +3,14 @@
 <w:document xmlns:wpc="http://schemas.microsoft.com/office/word/2010/wordprocessingCanvas" xmlns:mc="http://schemas.openxmlformats.org/markup-compatibility/2006" xmlns:o="urn:schemas-microsoft-com:office:office" xmlns:r="http://schemas.openxmlformats.org/officeDocument/2006/relationships" xmlns:m="http://schemas.openxmlformats.org/officeDocument/2006/math" xmlns:v="urn:schemas-microsoft-com:vml" xmlns:wp14="http://schemas.microsoft.com/office/word/2010/wordprocessingDrawing" xmlns:wp="http://schemas.openxmlformats.org/drawingml/2006/wordprocessingDrawing" xmlns:w10="urn:schemas-microsoft-com:office:word" xmlns:w="http://schemas.openxmlformats.org/wordprocessingml/2006/main" xmlns:w14="http://schemas.microsoft.com/office/word/2010/wordml" xmlns:w15="http://schemas.microsoft.com/office/word/2012/wordml" xmlns:wpg="http://schemas.microsoft.com/office/word/2010/wordprocessingGroup" xmlns:wpi="http://schemas.microsoft.com/office/word/2010/wordprocessingInk" xmlns:wne="http://schemas.microsoft.com/office/word/2006/wordml" xmlns:wps="http://schemas.microsoft.com/office/word/2010/wordprocessingShape" mc:Ignorable="w14 w15 wp14">
   <w:body>
     <w:p>
-      <w:proofErr w:type="gramStart"/>
       <w:r>
         <w:t>igme230-project4-proposal.docx</w:t>
       </w:r>
-      <w:proofErr w:type="gramEnd"/>
-    </w:p>
-    <w:p/>
-    <w:p>
-      <w:r>
-        <w:t xml:space="preserve">Project Proposal (submit to </w:t>
-      </w:r>
-      <w:proofErr w:type="spellStart"/>
-      <w:r>
-        <w:t>myCourses</w:t>
-      </w:r>
-      <w:proofErr w:type="spellEnd"/>
-      <w:r>
-        <w:t xml:space="preserve"> and post to GitHub by 8am on Monday, 24 April)</w:t>
+    </w:p>
+    <w:p/>
+    <w:p>
+      <w:r>
+        <w:t>Project Proposal (submit to myCourses and post to GitHub by 8am on Monday, 24 April)</w:t>
       </w:r>
     </w:p>
     <w:p/>
@@ -49,23 +39,7 @@
     </w:p>
     <w:p>
       <w:r>
-        <w:t xml:space="preserve">   A page that shows a camera that is clickable and shows cartoon/</w:t>
-      </w:r>
-      <w:proofErr w:type="spellStart"/>
-      <w:r>
-        <w:t>svg</w:t>
-      </w:r>
-      <w:proofErr w:type="spellEnd"/>
-      <w:r>
-        <w:t xml:space="preserve"> versions of my family members spinning in.  The </w:t>
-      </w:r>
-      <w:proofErr w:type="spellStart"/>
-      <w:r>
-        <w:t>svg</w:t>
-      </w:r>
-      <w:proofErr w:type="spellEnd"/>
-      <w:r>
-        <w:t xml:space="preserve"> images will be clickable and link to a page that shows more photos of them.</w:t>
+        <w:t xml:space="preserve">   A page that shows a camera that is clickable and shows cartoon/svg versions of my family members spinning in.  The svg images will be clickable and link to a page that shows more photos of them.</w:t>
       </w:r>
     </w:p>
     <w:p>
@@ -124,23 +98,7 @@
     <w:p/>
     <w:p>
       <w:r>
-        <w:t xml:space="preserve">2. I'm also interested in a space animation similar to what Brandon </w:t>
-      </w:r>
-      <w:proofErr w:type="spellStart"/>
-      <w:r>
-        <w:t>Littell</w:t>
-      </w:r>
-      <w:proofErr w:type="spellEnd"/>
-      <w:r>
-        <w:t xml:space="preserve"> has done in the top portion of his web page at http://www.brandonlittell.com</w:t>
-      </w:r>
-      <w:proofErr w:type="gramStart"/>
-      <w:r>
-        <w:t>/  Maybe</w:t>
-      </w:r>
-      <w:proofErr w:type="gramEnd"/>
-      <w:r>
-        <w:t xml:space="preserve"> use a different shapes of objects floating in space.  I would not have them connect to each other.</w:t>
+        <w:t>2. I'm also interested in a space animation similar to what Brandon Littell has done in the top portion of his web page at http://www.brandonlittell.com/  Maybe use a different shapes of objects floating in space.  I would not have them connect to each other.</w:t>
       </w:r>
     </w:p>
     <w:p/>
@@ -191,15 +149,7 @@
     <w:p/>
     <w:p>
       <w:r>
-        <w:t xml:space="preserve">3. I'm interested in electric bicycles.  I would create </w:t>
-      </w:r>
-      <w:proofErr w:type="gramStart"/>
-      <w:r>
-        <w:t>a an</w:t>
-      </w:r>
-      <w:proofErr w:type="gramEnd"/>
-      <w:r>
-        <w:t xml:space="preserve"> electric bicycle based on https://www.onlinewebfonts.com/icon/557753 riding down sidewalks, trails, and streets.</w:t>
+        <w:t>3. I'm interested in electric bicycles.  I would create a an electric bicycle based on https://www.onlinewebfonts.com/icon/557753 riding down sidewalks, trails, and streets.</w:t>
       </w:r>
     </w:p>
     <w:p/>
@@ -244,9 +194,164 @@
           </wp:inline>
         </w:drawing>
       </w:r>
+    </w:p>
+    <w:p/>
+    <w:p>
+      <w:hyperlink r:id="rId7" w:history="1">
+        <w:r>
+          <w:rPr>
+            <w:rStyle w:val="Hyperlink"/>
+          </w:rPr>
+          <w:t>https://www.onlinewebfonts.com/icon/557753</w:t>
+        </w:r>
+      </w:hyperlink>
+    </w:p>
+    <w:p>
       <w:bookmarkStart w:id="0" w:name="_GoBack"/>
       <w:bookmarkEnd w:id="0"/>
-    </w:p>
+      <w:r>
+        <w:rPr>
+          <w:noProof/>
+        </w:rPr>
+        <w:lastRenderedPageBreak/>
+        <w:drawing>
+          <wp:inline distT="0" distB="0" distL="0" distR="0" wp14:anchorId="293352D5" wp14:editId="5A07FC5B">
+            <wp:extent cx="5493385" cy="9766300"/>
+            <wp:effectExtent l="0" t="0" r="0" b="6350"/>
+            <wp:docPr id="4" name="Picture 4"/>
+            <wp:cNvGraphicFramePr>
+              <a:graphicFrameLocks xmlns:a="http://schemas.openxmlformats.org/drawingml/2006/main" noChangeAspect="1"/>
+            </wp:cNvGraphicFramePr>
+            <a:graphic xmlns:a="http://schemas.openxmlformats.org/drawingml/2006/main">
+              <a:graphicData uri="http://schemas.openxmlformats.org/drawingml/2006/picture">
+                <pic:pic xmlns:pic="http://schemas.openxmlformats.org/drawingml/2006/picture">
+                  <pic:nvPicPr>
+                    <pic:cNvPr id="1" name=""/>
+                    <pic:cNvPicPr/>
+                  </pic:nvPicPr>
+                  <pic:blipFill>
+                    <a:blip r:embed="rId8"/>
+                    <a:stretch>
+                      <a:fillRect/>
+                    </a:stretch>
+                  </pic:blipFill>
+                  <pic:spPr>
+                    <a:xfrm>
+                      <a:off x="0" y="0"/>
+                      <a:ext cx="5493385" cy="9766300"/>
+                    </a:xfrm>
+                    <a:prstGeom prst="rect">
+                      <a:avLst/>
+                    </a:prstGeom>
+                  </pic:spPr>
+                </pic:pic>
+              </a:graphicData>
+            </a:graphic>
+          </wp:inline>
+        </w:drawing>
+      </w:r>
+    </w:p>
+    <w:p/>
+    <w:p>
+      <w:pPr>
+        <w:rPr>
+          <w:rFonts w:ascii="Times New Roman" w:eastAsia="Times New Roman" w:hAnsi="Times New Roman" w:cs="Times New Roman"/>
+          <w:sz w:val="24"/>
+          <w:szCs w:val="24"/>
+        </w:rPr>
+      </w:pPr>
+      <w:r>
+        <w:rPr>
+          <w:rFonts w:ascii="Arial" w:eastAsia="Times New Roman" w:hAnsi="Arial" w:cs="Arial"/>
+          <w:color w:val="000000"/>
+          <w:sz w:val="20"/>
+          <w:szCs w:val="20"/>
+          <w:shd w:val="clear" w:color="auto" w:fill="FFFFFF"/>
+        </w:rPr>
+        <w:t>You must credit the author Copy this link on your web </w:t>
+      </w:r>
+      <w:r>
+        <w:rPr>
+          <w:rFonts w:ascii="Arial" w:eastAsia="Times New Roman" w:hAnsi="Arial" w:cs="Arial"/>
+          <w:color w:val="000000"/>
+          <w:sz w:val="20"/>
+          <w:szCs w:val="20"/>
+        </w:rPr>
+        <w:br/>
+      </w:r>
+      <w:r>
+        <w:rPr>
+          <w:rFonts w:ascii="Arial" w:eastAsia="Times New Roman" w:hAnsi="Arial" w:cs="Arial"/>
+          <w:color w:val="FF0000"/>
+          <w:sz w:val="20"/>
+          <w:szCs w:val="20"/>
+          <w:bdr w:val="single" w:sz="6" w:space="0" w:color="00FFFF" w:frame="1"/>
+        </w:rPr>
+        <w:t>&lt;div&gt;Icon made from &lt;a href="http://www.onlinewebfonts.com/icon"&gt;Icon Fonts&lt;/a&gt; is licensed by CC BY 3.0&lt;/div&gt;</w:t>
+      </w:r>
+    </w:p>
+    <w:p>
+      <w:pPr>
+        <w:shd w:val="clear" w:color="auto" w:fill="000000"/>
+        <w:spacing w:line="390" w:lineRule="atLeast"/>
+        <w:jc w:val="center"/>
+        <w:rPr>
+          <w:rFonts w:ascii="Arial" w:eastAsia="Times New Roman" w:hAnsi="Arial" w:cs="Arial"/>
+          <w:color w:val="FFFFFF"/>
+          <w:sz w:val="15"/>
+          <w:szCs w:val="15"/>
+        </w:rPr>
+      </w:pPr>
+      <w:r>
+        <w:rPr>
+          <w:rFonts w:ascii="Arial" w:eastAsia="Times New Roman" w:hAnsi="Arial" w:cs="Arial"/>
+          <w:color w:val="FFFFFF"/>
+          <w:sz w:val="15"/>
+          <w:szCs w:val="15"/>
+        </w:rPr>
+        <w:t>OR</w:t>
+      </w:r>
+    </w:p>
+    <w:p>
+      <w:pPr>
+        <w:rPr>
+          <w:rFonts w:ascii="Arial" w:eastAsia="Times New Roman" w:hAnsi="Arial" w:cs="Arial"/>
+          <w:color w:val="FF0000"/>
+          <w:sz w:val="20"/>
+          <w:szCs w:val="20"/>
+          <w:bdr w:val="single" w:sz="6" w:space="0" w:color="00FFFF" w:frame="1"/>
+        </w:rPr>
+      </w:pPr>
+      <w:r>
+        <w:rPr>
+          <w:rFonts w:ascii="Arial" w:eastAsia="Times New Roman" w:hAnsi="Arial" w:cs="Arial"/>
+          <w:color w:val="000000"/>
+          <w:sz w:val="20"/>
+          <w:szCs w:val="20"/>
+        </w:rPr>
+        <w:br/>
+      </w:r>
+      <w:r>
+        <w:rPr>
+          <w:rFonts w:ascii="Arial" w:eastAsia="Times New Roman" w:hAnsi="Arial" w:cs="Arial"/>
+          <w:color w:val="000000"/>
+          <w:sz w:val="20"/>
+          <w:szCs w:val="20"/>
+        </w:rPr>
+        <w:br/>
+      </w:r>
+      <w:r>
+        <w:rPr>
+          <w:rFonts w:ascii="Arial" w:eastAsia="Times New Roman" w:hAnsi="Arial" w:cs="Arial"/>
+          <w:color w:val="FF0000"/>
+          <w:sz w:val="20"/>
+          <w:szCs w:val="20"/>
+          <w:bdr w:val="single" w:sz="6" w:space="0" w:color="00FFFF" w:frame="1"/>
+        </w:rPr>
+        <w:t>&lt;a href="http://www.onlinewebfonts.com"&gt;oNline Web Fonts&lt;/a&gt;</w:t>
+      </w:r>
+    </w:p>
+    <w:p/>
     <w:p/>
     <w:p>
       <w:r>
@@ -261,15 +366,7 @@
     </w:p>
     <w:p>
       <w:r>
-        <w:t xml:space="preserve"> </w:t>
-      </w:r>
-      <w:proofErr w:type="gramStart"/>
-      <w:r>
-        <w:t>no</w:t>
-      </w:r>
-      <w:proofErr w:type="gramEnd"/>
-      <w:r>
-        <w:t xml:space="preserve"> partner</w:t>
+        <w:t xml:space="preserve"> no partner</w:t>
       </w:r>
     </w:p>
     <w:p/>
@@ -279,41 +376,13 @@
       </w:r>
     </w:p>
     <w:p>
-      <w:proofErr w:type="spellStart"/>
-      <w:proofErr w:type="gramStart"/>
-      <w:r>
-        <w:t>javascript</w:t>
-      </w:r>
-      <w:proofErr w:type="spellEnd"/>
-      <w:proofErr w:type="gramEnd"/>
-      <w:r>
-        <w:t xml:space="preserve"> manipulation of </w:t>
-      </w:r>
-      <w:proofErr w:type="spellStart"/>
-      <w:r>
-        <w:t>svg</w:t>
-      </w:r>
-      <w:proofErr w:type="spellEnd"/>
-      <w:r>
-        <w:t xml:space="preserve"> images</w:t>
-      </w:r>
-    </w:p>
-    <w:p>
-      <w:proofErr w:type="gramStart"/>
-      <w:r>
-        <w:t>how</w:t>
-      </w:r>
-      <w:proofErr w:type="gramEnd"/>
-      <w:r>
-        <w:t xml:space="preserve"> to convert photos into </w:t>
-      </w:r>
-      <w:proofErr w:type="spellStart"/>
-      <w:r>
-        <w:t>svg</w:t>
-      </w:r>
-      <w:proofErr w:type="spellEnd"/>
-      <w:r>
-        <w:t xml:space="preserve"> images.</w:t>
+      <w:r>
+        <w:t>javascript manipulation of svg images</w:t>
+      </w:r>
+    </w:p>
+    <w:p>
+      <w:r>
+        <w:t>how to convert photos into svg images.</w:t>
       </w:r>
     </w:p>
     <w:p/>
@@ -766,6 +835,11 @@
       <w:u w:val="single"/>
     </w:rPr>
   </w:style>
+  <w:style w:type="character" w:customStyle="1" w:styleId="apple-converted-space">
+    <w:name w:val="apple-converted-space"/>
+    <w:basedOn w:val="DefaultParagraphFont"/>
+    <w:rsid w:val="00E32855"/>
+  </w:style>
 </w:styles>
 </file>
 

</xml_diff>

<commit_message>
fixed typos, add temp docx to ignored files
</commit_message>
<xml_diff>
--- a/igme230-project4-proposal.docx
+++ b/igme230-project4-proposal.docx
@@ -44,7 +44,13 @@
     </w:p>
     <w:p>
       <w:r>
-        <w:t>Now that I’ trying to get a screenshot, they changed their landing page.</w:t>
+        <w:t>Now that I’</w:t>
+      </w:r>
+      <w:r>
+        <w:t>m</w:t>
+      </w:r>
+      <w:r>
+        <w:t xml:space="preserve"> trying to get a screenshot, they changed their landing page.</w:t>
       </w:r>
     </w:p>
     <w:p>
@@ -149,7 +155,15 @@
     <w:p/>
     <w:p>
       <w:r>
-        <w:t>3. I'm interested in electric bicycles.  I would create a an electric bicycle based on https://www.onlinewebfonts.com/icon/557753 riding down sidewalks, trails, and streets.</w:t>
+        <w:t>3. I'm interested in elec</w:t>
+      </w:r>
+      <w:r>
+        <w:t>tric bicycles.  I would create</w:t>
+      </w:r>
+      <w:bookmarkStart w:id="0" w:name="_GoBack"/>
+      <w:bookmarkEnd w:id="0"/>
+      <w:r>
+        <w:t xml:space="preserve"> an electric bicycle based on https://www.onlinewebfonts.com/icon/557753 riding down sidewalks, trails, and streets.</w:t>
       </w:r>
     </w:p>
     <w:p/>
@@ -207,8 +221,6 @@
       </w:hyperlink>
     </w:p>
     <w:p>
-      <w:bookmarkStart w:id="0" w:name="_GoBack"/>
-      <w:bookmarkEnd w:id="0"/>
       <w:r>
         <w:rPr>
           <w:noProof/>

</xml_diff>